<commit_message>
Minor update to covering letter
</commit_message>
<xml_diff>
--- a/steering/NERC-IoF-Proposal/Most recent/Covering Letter.docx
+++ b/steering/NERC-IoF-Proposal/Most recent/Covering Letter.docx
@@ -312,7 +312,13 @@
         <w:t>Danish Meteorological Institute:</w:t>
       </w:r>
       <w:r>
-        <w:t xml:space="preserve"> The letter of support is written </w:t>
+        <w:t xml:space="preserve"> The letter of support is written</w:t>
+      </w:r>
+      <w:r>
+        <w:t xml:space="preserve"> by</w:t>
+      </w:r>
+      <w:r>
+        <w:t xml:space="preserve"> </w:t>
       </w:r>
       <w:r>
         <w:t xml:space="preserve">Jens </w:t>
@@ -348,7 +354,13 @@
       </w:r>
       <w:proofErr w:type="spellEnd"/>
       <w:r>
-        <w:t>, and it is she we expect to participate actively in the project.</w:t>
+        <w:t>, and it is she we expect to participate actively in the project</w:t>
+      </w:r>
+      <w:r>
+        <w:t xml:space="preserve"> (see also letter of support from Benn)</w:t>
+      </w:r>
+      <w:r>
+        <w:t>.</w:t>
       </w:r>
     </w:p>
     <w:p>

</xml_diff>